<commit_message>
scripts for summary figure and AWS info
</commit_message>
<xml_diff>
--- a/paper/BcSLGWAS_resultsdraft_v4.docx
+++ b/paper/BcSLGWAS_resultsdraft_v4.docx
@@ -1208,7 +1208,16 @@
           <w:sz w:val="24"/>
           <w:szCs w:val="24"/>
         </w:rPr>
-        <w:t xml:space="preserve"> interactions (CITE).</w:t>
+        <w:t xml:space="preserve"> interactions {Rowe 2008}</w:t>
+      </w:r>
+      <w:bookmarkStart w:id="0" w:name="_GoBack"/>
+      <w:bookmarkEnd w:id="0"/>
+      <w:r>
+        <w:rPr>
+          <w:sz w:val="24"/>
+          <w:szCs w:val="24"/>
+        </w:rPr>
+        <w:t>.</w:t>
       </w:r>
     </w:p>
     <w:p>
@@ -1642,7 +1651,7 @@
         </w:rPr>
         <w:t>.</w:t>
       </w:r>
-      <w:del w:id="0" w:author="Nicole Soltis" w:date="2016-08-09T12:46:00Z">
+      <w:del w:id="1" w:author="Nicole Soltis" w:date="2016-08-09T12:46:00Z">
         <w:r>
           <w:rPr>
             <w:sz w:val="24"/>
@@ -1672,7 +1681,7 @@
         </w:rPr>
         <w:t xml:space="preserve"> to reduced variation for lesion size across domesticated tomato genotypes; instead we </w:t>
       </w:r>
-      <w:commentRangeStart w:id="1"/>
+      <w:commentRangeStart w:id="2"/>
       <w:r>
         <w:rPr>
           <w:sz w:val="24"/>
@@ -1680,12 +1689,12 @@
         </w:rPr>
         <w:t>observe an increased range of lesion sizes in domesticated compared to wild tomato</w:t>
       </w:r>
-      <w:commentRangeEnd w:id="1"/>
+      <w:commentRangeEnd w:id="2"/>
       <w:r>
         <w:rPr>
           <w:rStyle w:val="CommentReference"/>
         </w:rPr>
-        <w:commentReference w:id="1"/>
+        <w:commentReference w:id="2"/>
       </w:r>
       <w:r>
         <w:rPr>
@@ -1701,7 +1710,7 @@
         </w:rPr>
         <w:t xml:space="preserve">Additionally, the </w:t>
       </w:r>
-      <w:commentRangeStart w:id="2"/>
+      <w:commentRangeStart w:id="3"/>
       <w:r>
         <w:rPr>
           <w:sz w:val="24"/>
@@ -1709,12 +1718,12 @@
         </w:rPr>
         <w:t xml:space="preserve">coefficient of variation (CV) </w:t>
       </w:r>
-      <w:commentRangeEnd w:id="2"/>
+      <w:commentRangeEnd w:id="3"/>
       <w:r>
         <w:rPr>
           <w:rStyle w:val="CommentReference"/>
         </w:rPr>
-        <w:commentReference w:id="2"/>
+        <w:commentReference w:id="3"/>
       </w:r>
       <w:r>
         <w:rPr>
@@ -1765,7 +1774,7 @@
         </w:rPr>
         <w:t xml:space="preserve"> </w:t>
       </w:r>
-      <w:commentRangeStart w:id="3"/>
+      <w:commentRangeStart w:id="4"/>
       <w:r>
         <w:rPr>
           <w:sz w:val="24"/>
@@ -1773,12 +1782,12 @@
         </w:rPr>
         <w:t>(Figure R3).</w:t>
       </w:r>
-      <w:commentRangeEnd w:id="3"/>
+      <w:commentRangeEnd w:id="4"/>
       <w:r>
         <w:rPr>
           <w:rStyle w:val="CommentReference"/>
         </w:rPr>
-        <w:commentReference w:id="3"/>
+        <w:commentReference w:id="4"/>
       </w:r>
       <w:r>
         <w:rPr>
@@ -1812,8 +1821,6 @@
         </w:rPr>
         <w:t xml:space="preserve"> defense, but </w:t>
       </w:r>
-      <w:bookmarkStart w:id="4" w:name="_GoBack"/>
-      <w:bookmarkEnd w:id="4"/>
     </w:p>
     <w:p>
       <w:pPr>
@@ -1903,47 +1910,136 @@
           <w:sz w:val="24"/>
           <w:szCs w:val="24"/>
         </w:rPr>
-        <w:t xml:space="preserve">**DO THE T-TEST** </w:t>
-      </w:r>
-      <w:r>
-        <w:rPr>
-          <w:sz w:val="24"/>
-          <w:szCs w:val="24"/>
-        </w:rPr>
-        <w:t xml:space="preserve">Isolates collected from tomato stem or fruit tissue are not among the most virulent group (Figure R4F). </w:t>
-      </w:r>
-      <w:r>
-        <w:rPr>
-          <w:sz w:val="24"/>
-          <w:szCs w:val="24"/>
-        </w:rPr>
-        <w:t xml:space="preserve">In fact, one isolate collected from tomato tissue (KGB1) is </w:t>
-      </w:r>
-      <w:r>
-        <w:rPr>
-          <w:sz w:val="24"/>
-          <w:szCs w:val="24"/>
-        </w:rPr>
-        <w:lastRenderedPageBreak/>
-        <w:t xml:space="preserve">within the 10 least-virulent isolates (Figure R4F). This may suggest a generalist strategy for individual isolates, due to this apparent lack of host-specificity. </w:t>
+        <w:t xml:space="preserve">Our 91 B. </w:t>
+      </w:r>
+      <w:proofErr w:type="spellStart"/>
+      <w:r>
+        <w:rPr>
+          <w:sz w:val="24"/>
+          <w:szCs w:val="24"/>
+        </w:rPr>
+        <w:t>ciner</w:t>
+      </w:r>
+      <w:r>
+        <w:rPr>
+          <w:sz w:val="24"/>
+          <w:szCs w:val="24"/>
+        </w:rPr>
+        <w:t>ea</w:t>
+      </w:r>
+      <w:proofErr w:type="spellEnd"/>
+      <w:r>
+        <w:rPr>
+          <w:sz w:val="24"/>
+          <w:szCs w:val="24"/>
+        </w:rPr>
+        <w:t xml:space="preserve"> genotypes were isolated from various eudicot plant hosts, including tomato stem tissue (2 isolates; T3, KT) and tomato fruit (3 isolates; KGB1, KGB2, Supersteak)</w:t>
       </w:r>
     </w:p>
     <w:p>
       <w:pPr>
         <w:spacing w:line="480" w:lineRule="auto"/>
-        <w:rPr>
-          <w:b/>
-          <w:sz w:val="24"/>
-          <w:szCs w:val="24"/>
-        </w:rPr>
-      </w:pPr>
-      <w:r>
-        <w:rPr>
-          <w:b/>
-          <w:sz w:val="24"/>
-          <w:szCs w:val="24"/>
-        </w:rPr>
-        <w:t>Host-pathogen interactions</w:t>
+        <w:ind w:firstLine="360"/>
+        <w:rPr>
+          <w:sz w:val="24"/>
+          <w:szCs w:val="24"/>
+        </w:rPr>
+      </w:pPr>
+      <w:r>
+        <w:rPr>
+          <w:sz w:val="24"/>
+          <w:szCs w:val="24"/>
+        </w:rPr>
+        <w:lastRenderedPageBreak/>
+        <w:t>Isolates collected from tomato stem or fruit tissue are not among the most virulent group (Figure R4F).</w:t>
+      </w:r>
+      <w:r>
+        <w:rPr>
+          <w:sz w:val="24"/>
+          <w:szCs w:val="24"/>
+        </w:rPr>
+        <w:t xml:space="preserve"> For</w:t>
+      </w:r>
+      <w:r>
+        <w:rPr>
+          <w:i/>
+          <w:sz w:val="24"/>
+          <w:szCs w:val="24"/>
+        </w:rPr>
+        <w:t xml:space="preserve"> B. </w:t>
+      </w:r>
+      <w:proofErr w:type="spellStart"/>
+      <w:r>
+        <w:rPr>
+          <w:i/>
+          <w:sz w:val="24"/>
+          <w:szCs w:val="24"/>
+        </w:rPr>
+        <w:t>cinerea</w:t>
+      </w:r>
+      <w:proofErr w:type="spellEnd"/>
+      <w:r>
+        <w:rPr>
+          <w:i/>
+          <w:sz w:val="24"/>
+          <w:szCs w:val="24"/>
+        </w:rPr>
+        <w:t xml:space="preserve"> </w:t>
+      </w:r>
+      <w:r>
+        <w:rPr>
+          <w:sz w:val="24"/>
+          <w:szCs w:val="24"/>
+        </w:rPr>
+        <w:t xml:space="preserve">genotypes isolated from tomato tissue vs. other hosts, there is no significant difference in lesion size across all hosts on either domesticated (t-test; t=-1.10, 4.3 </w:t>
+      </w:r>
+      <w:proofErr w:type="spellStart"/>
+      <w:proofErr w:type="gramStart"/>
+      <w:r>
+        <w:rPr>
+          <w:sz w:val="24"/>
+          <w:szCs w:val="24"/>
+        </w:rPr>
+        <w:t>df</w:t>
+      </w:r>
+      <w:proofErr w:type="spellEnd"/>
+      <w:proofErr w:type="gramEnd"/>
+      <w:r>
+        <w:rPr>
+          <w:sz w:val="24"/>
+          <w:szCs w:val="24"/>
+        </w:rPr>
+        <w:t xml:space="preserve">, p=0.330) or wild (t-test; t=-1.09, 4.2 </w:t>
+      </w:r>
+      <w:proofErr w:type="spellStart"/>
+      <w:r>
+        <w:rPr>
+          <w:sz w:val="24"/>
+          <w:szCs w:val="24"/>
+        </w:rPr>
+        <w:t>df</w:t>
+      </w:r>
+      <w:proofErr w:type="spellEnd"/>
+      <w:r>
+        <w:rPr>
+          <w:sz w:val="24"/>
+          <w:szCs w:val="24"/>
+        </w:rPr>
+        <w:t>, p=0.332) tomato.</w:t>
+      </w:r>
+      <w:r>
+        <w:rPr>
+          <w:sz w:val="24"/>
+          <w:szCs w:val="24"/>
+        </w:rPr>
+        <w:t xml:space="preserve"> </w:t>
+      </w:r>
+      <w:r>
+        <w:rPr>
+          <w:sz w:val="24"/>
+          <w:szCs w:val="24"/>
+        </w:rPr>
+        <w:t xml:space="preserve">In fact, one isolate collected from tomato tissue (KGB1) is within the 10 least-virulent isolates (Figure R4F). This may suggest a generalist strategy for individual isolates, due to this apparent lack of host-specificity. </w:t>
       </w:r>
     </w:p>
     <w:p>
@@ -1961,57 +2057,25 @@
           <w:sz w:val="24"/>
           <w:szCs w:val="24"/>
         </w:rPr>
-        <w:t>Domestication</w:t>
+        <w:t>Host-pathogen interactions</w:t>
       </w:r>
     </w:p>
     <w:p>
       <w:pPr>
         <w:spacing w:line="480" w:lineRule="auto"/>
-        <w:ind w:firstLine="720"/>
-        <w:rPr>
-          <w:sz w:val="24"/>
-          <w:szCs w:val="24"/>
-        </w:rPr>
-      </w:pPr>
-      <w:r>
-        <w:rPr>
-          <w:sz w:val="24"/>
-          <w:szCs w:val="24"/>
-        </w:rPr>
-        <w:t xml:space="preserve">We also tested whether genetic differences between wild and domesticated hosts interact with pathogen genetics to determine lesion size. Lesion size varies across host for many of the isolates, suggesting an interaction between the genomes of </w:t>
-      </w:r>
-      <w:r>
-        <w:rPr>
-          <w:i/>
-          <w:sz w:val="24"/>
-          <w:szCs w:val="24"/>
-        </w:rPr>
-        <w:t xml:space="preserve">B. </w:t>
-      </w:r>
-      <w:proofErr w:type="spellStart"/>
-      <w:r>
-        <w:rPr>
-          <w:i/>
-          <w:sz w:val="24"/>
-          <w:szCs w:val="24"/>
-        </w:rPr>
-        <w:t>cinerea</w:t>
-      </w:r>
-      <w:proofErr w:type="spellEnd"/>
-      <w:r>
-        <w:rPr>
-          <w:i/>
-          <w:sz w:val="24"/>
-          <w:szCs w:val="24"/>
-        </w:rPr>
-        <w:t xml:space="preserve"> </w:t>
-      </w:r>
-      <w:r>
-        <w:rPr>
-          <w:sz w:val="24"/>
-          <w:szCs w:val="24"/>
-        </w:rPr>
-        <w:t>and tomato (Figure R4). However, domestication did not have a significant interaction effect with isolate genotype (Table R1). This is likely due to the many degrees of freedom in calculating this interaction effect.</w:t>
+        <w:rPr>
+          <w:b/>
+          <w:sz w:val="24"/>
+          <w:szCs w:val="24"/>
+        </w:rPr>
+      </w:pPr>
+      <w:r>
+        <w:rPr>
+          <w:b/>
+          <w:sz w:val="24"/>
+          <w:szCs w:val="24"/>
+        </w:rPr>
+        <w:t>Domestication</w:t>
       </w:r>
     </w:p>
     <w:p>
@@ -2028,30 +2092,80 @@
           <w:sz w:val="24"/>
           <w:szCs w:val="24"/>
         </w:rPr>
-        <w:t xml:space="preserve">Second, isolate ranking by mean lesion size differs between domesticated and wild hosts (Wilcoxon signed-rank test, V=4322, p=2.586e-12) (Figure R3). </w:t>
+        <w:t xml:space="preserve">We also tested whether genetic differences between wild and domesticated hosts interact with pathogen genetics to determine lesion size. Lesion size varies across host for many of the isolates, suggesting an interaction between the genomes of </w:t>
+      </w:r>
+      <w:r>
+        <w:rPr>
+          <w:i/>
+          <w:sz w:val="24"/>
+          <w:szCs w:val="24"/>
+        </w:rPr>
+        <w:t xml:space="preserve">B. </w:t>
+      </w:r>
+      <w:proofErr w:type="spellStart"/>
+      <w:r>
+        <w:rPr>
+          <w:i/>
+          <w:sz w:val="24"/>
+          <w:szCs w:val="24"/>
+        </w:rPr>
+        <w:t>cinerea</w:t>
+      </w:r>
+      <w:proofErr w:type="spellEnd"/>
+      <w:r>
+        <w:rPr>
+          <w:i/>
+          <w:sz w:val="24"/>
+          <w:szCs w:val="24"/>
+        </w:rPr>
+        <w:t xml:space="preserve"> </w:t>
+      </w:r>
+      <w:r>
+        <w:rPr>
+          <w:sz w:val="24"/>
+          <w:szCs w:val="24"/>
+        </w:rPr>
+        <w:t>and tomato (Figure R4). However, domestication did not have a significant interaction effect with isolate genotype (Table R1). This is likely due to the many degrees of freedom in calculating this interaction effect.</w:t>
       </w:r>
     </w:p>
     <w:p>
       <w:pPr>
         <w:spacing w:line="480" w:lineRule="auto"/>
-        <w:rPr>
-          <w:b/>
-          <w:sz w:val="24"/>
-          <w:szCs w:val="24"/>
-        </w:rPr>
-      </w:pPr>
-      <w:r>
-        <w:rPr>
-          <w:b/>
-          <w:sz w:val="24"/>
-          <w:szCs w:val="24"/>
-        </w:rPr>
-        <w:t>Per genotype</w:t>
+        <w:ind w:firstLine="720"/>
+        <w:rPr>
+          <w:sz w:val="24"/>
+          <w:szCs w:val="24"/>
+        </w:rPr>
+      </w:pPr>
+      <w:r>
+        <w:rPr>
+          <w:sz w:val="24"/>
+          <w:szCs w:val="24"/>
+        </w:rPr>
+        <w:t xml:space="preserve">Second, isolate ranking by mean lesion size differs between domesticated and wild hosts (Wilcoxon signed-rank test, V=4322, p=2.586e-12) (Figure R3). </w:t>
       </w:r>
     </w:p>
     <w:p>
       <w:pPr>
         <w:spacing w:line="480" w:lineRule="auto"/>
+        <w:rPr>
+          <w:b/>
+          <w:sz w:val="24"/>
+          <w:szCs w:val="24"/>
+        </w:rPr>
+      </w:pPr>
+      <w:r>
+        <w:rPr>
+          <w:b/>
+          <w:sz w:val="24"/>
+          <w:szCs w:val="24"/>
+        </w:rPr>
+        <w:t>Per genotype</w:t>
+      </w:r>
+    </w:p>
+    <w:p>
+      <w:pPr>
+        <w:spacing w:line="480" w:lineRule="auto"/>
         <w:ind w:firstLine="720"/>
         <w:rPr>
           <w:sz w:val="24"/>
@@ -2063,21 +2177,7 @@
           <w:sz w:val="24"/>
           <w:szCs w:val="24"/>
         </w:rPr>
-        <w:t>T</w:t>
-      </w:r>
-      <w:r>
-        <w:rPr>
-          <w:sz w:val="24"/>
-          <w:szCs w:val="24"/>
-        </w:rPr>
-        <w:t xml:space="preserve">omato genotype within each species did not have a significant interaction effect with isolate genotype (Table R1). </w:t>
-      </w:r>
-      <w:r>
-        <w:rPr>
-          <w:sz w:val="24"/>
-          <w:szCs w:val="24"/>
-        </w:rPr>
-        <w:t>The F-test could identify significant effects of X,Y,Z but not the interaction between them, because F-tests with high numbers of degrees of freedom can be significantly underpowered, like in the case of the isolate x plant genotype interaction term (</w:t>
+        <w:t>Tomato genotype within each species did not have a significant interaction effect with isolate genotype (Table R1). The F-test could identify significant effects of X,Y,Z but not the interaction between them, because F-tests with high numbers of degrees of freedom can be significantly underpowered, like in the case of the isolate x plant genotype interaction term (</w:t>
       </w:r>
       <w:proofErr w:type="spellStart"/>
       <w:r>
@@ -2093,14 +2193,7 @@
           <w:sz w:val="24"/>
           <w:szCs w:val="24"/>
         </w:rPr>
-        <w:t xml:space="preserve">: XXX). We </w:t>
-      </w:r>
-      <w:r>
-        <w:rPr>
-          <w:sz w:val="24"/>
-          <w:szCs w:val="24"/>
-        </w:rPr>
-        <w:t xml:space="preserve">took an additional approach to statistically test for an interaction between </w:t>
+        <w:t xml:space="preserve">: XXX). We took an additional approach to statistically test for an interaction between </w:t>
       </w:r>
       <w:r>
         <w:rPr>
@@ -2125,28 +2218,15 @@
           <w:sz w:val="24"/>
           <w:szCs w:val="24"/>
         </w:rPr>
-        <w:t xml:space="preserve"> and host genotype. </w:t>
-      </w:r>
-      <w:r>
-        <w:rPr>
-          <w:sz w:val="24"/>
-          <w:szCs w:val="24"/>
-        </w:rPr>
-        <w:t xml:space="preserve">We split the dataset by isolate, and within each new dataset performed GLM ANOVA with the fixed effects of </w:t>
-      </w:r>
-      <w:r>
-        <w:rPr>
-          <w:sz w:val="24"/>
-          <w:szCs w:val="24"/>
-        </w:rPr>
-        <w:t>domestication and plant genotype nested within domestication, and the random effect of experiment</w:t>
-      </w:r>
-      <w:r>
-        <w:rPr>
-          <w:sz w:val="24"/>
-          <w:szCs w:val="24"/>
-        </w:rPr>
-        <w:t xml:space="preserve">. </w:t>
+        <w:t xml:space="preserve"> </w:t>
+      </w:r>
+      <w:r>
+        <w:rPr>
+          <w:sz w:val="24"/>
+          <w:szCs w:val="24"/>
+        </w:rPr>
+        <w:lastRenderedPageBreak/>
+        <w:t xml:space="preserve">and host genotype. We split the dataset by isolate, and within each new dataset performed GLM ANOVA with the fixed effects of domestication and plant genotype nested within domestication, and the random effect of experiment. </w:t>
       </w:r>
       <w:proofErr w:type="gramStart"/>
       <w:r>
@@ -2154,36 +2234,7 @@
           <w:sz w:val="24"/>
           <w:szCs w:val="24"/>
         </w:rPr>
-        <w:t xml:space="preserve">Through </w:t>
-      </w:r>
-      <w:r>
-        <w:rPr>
-          <w:sz w:val="24"/>
-          <w:szCs w:val="24"/>
-        </w:rPr>
-        <w:t xml:space="preserve">this </w:t>
-      </w:r>
-      <w:r>
-        <w:rPr>
-          <w:sz w:val="24"/>
-          <w:szCs w:val="24"/>
-        </w:rPr>
-        <w:t xml:space="preserve">single-isolate GLM analysis, </w:t>
-      </w:r>
-      <w:r>
-        <w:rPr>
-          <w:sz w:val="24"/>
-          <w:szCs w:val="24"/>
-        </w:rPr>
-        <w:lastRenderedPageBreak/>
-        <w:t xml:space="preserve">a subset of isolates show a significant (p &lt; 0.05) interaction with host genotype </w:t>
-      </w:r>
-      <w:r>
-        <w:rPr>
-          <w:sz w:val="24"/>
-          <w:szCs w:val="24"/>
-        </w:rPr>
-        <w:t>(Figure R4E).</w:t>
+        <w:t>Through this single-isolate GLM analysis, a subset of isolates show a significant (p &lt; 0.05) interaction with host genotype (Figure R4E).</w:t>
       </w:r>
       <w:proofErr w:type="gramEnd"/>
       <w:r>
@@ -2513,6 +2564,7 @@
         <w:pStyle w:val="EndNoteBibliography"/>
       </w:pPr>
       <w:r>
+        <w:lastRenderedPageBreak/>
         <w:t xml:space="preserve">Finkers, R., Y. Bai, P. van den Berg, R. van Berloo, F. Meijer-Dekens, A. Ten Have, J. van Kan, P. Lindhout and A. W. van Heusden (2008). "Quantitative resistance to Botrytis cinerea from Solanum neorickii." </w:t>
       </w:r>
       <w:r>
@@ -2565,7 +2617,6 @@
         <w:pStyle w:val="EndNoteBibliography"/>
       </w:pPr>
       <w:r>
-        <w:lastRenderedPageBreak/>
         <w:t xml:space="preserve">Guimaraes, R. L., R. T. Chetelat and H. U. Stotz (2004). "Resistance to Botrytis cinerea in Solanum lycopersicoides is dominant in hybrids with tomato, and involves induced hyphal death." </w:t>
       </w:r>
       <w:r>
@@ -2667,7 +2718,7 @@
 
 <file path=word/comments.xml><?xml version="1.0" encoding="utf-8"?>
 <w:comments xmlns:wpc="http://schemas.microsoft.com/office/word/2010/wordprocessingCanvas" xmlns:mc="http://schemas.openxmlformats.org/markup-compatibility/2006" xmlns:o="urn:schemas-microsoft-com:office:office" xmlns:r="http://schemas.openxmlformats.org/officeDocument/2006/relationships" xmlns:m="http://schemas.openxmlformats.org/officeDocument/2006/math" xmlns:v="urn:schemas-microsoft-com:vml" xmlns:wp14="http://schemas.microsoft.com/office/word/2010/wordprocessingDrawing" xmlns:wp="http://schemas.openxmlformats.org/drawingml/2006/wordprocessingDrawing" xmlns:w10="urn:schemas-microsoft-com:office:word" xmlns:w="http://schemas.openxmlformats.org/wordprocessingml/2006/main" xmlns:w14="http://schemas.microsoft.com/office/word/2010/wordml" xmlns:wpg="http://schemas.microsoft.com/office/word/2010/wordprocessingGroup" xmlns:wpi="http://schemas.microsoft.com/office/word/2010/wordprocessingInk" xmlns:wne="http://schemas.microsoft.com/office/word/2006/wordml" xmlns:wps="http://schemas.microsoft.com/office/word/2010/wordprocessingShape" mc:Ignorable="w14 wp14">
-  <w:comment w:id="1" w:author="Nicole Soltis" w:date="2016-08-09T12:48:00Z" w:initials="NS">
+  <w:comment w:id="2" w:author="Nicole Soltis" w:date="2016-08-09T12:48:00Z" w:initials="NS">
     <w:p>
       <w:pPr>
         <w:pStyle w:val="CommentText"/>
@@ -2683,7 +2734,7 @@
       </w:r>
     </w:p>
   </w:comment>
-  <w:comment w:id="2" w:author="Nicole Soltis" w:date="2016-08-09T12:45:00Z" w:initials="NS">
+  <w:comment w:id="3" w:author="Nicole Soltis" w:date="2016-08-09T12:45:00Z" w:initials="NS">
     <w:p>
       <w:pPr>
         <w:pStyle w:val="CommentText"/>
@@ -2699,7 +2750,7 @@
       </w:r>
     </w:p>
   </w:comment>
-  <w:comment w:id="3" w:author="Nicole Soltis" w:date="2016-08-09T12:48:00Z" w:initials="NS">
+  <w:comment w:id="4" w:author="Nicole Soltis" w:date="2016-08-09T12:48:00Z" w:initials="NS">
     <w:p>
       <w:pPr>
         <w:pStyle w:val="CommentText"/>
@@ -3113,6 +3164,7 @@
   <w:style w:type="character" w:default="1" w:styleId="DefaultParagraphFont">
     <w:name w:val="Default Paragraph Font"/>
     <w:uiPriority w:val="1"/>
+    <w:semiHidden/>
     <w:unhideWhenUsed/>
   </w:style>
   <w:style w:type="table" w:default="1" w:styleId="TableNormal">
@@ -3444,6 +3496,7 @@
   <w:style w:type="character" w:default="1" w:styleId="DefaultParagraphFont">
     <w:name w:val="Default Paragraph Font"/>
     <w:uiPriority w:val="1"/>
+    <w:semiHidden/>
     <w:unhideWhenUsed/>
   </w:style>
   <w:style w:type="table" w:default="1" w:styleId="TableNormal">

</xml_diff>